<commit_message>
C# algorithm works, but not fully. it only replaces some of the data
</commit_message>
<xml_diff>
--- a/backend/resume_test_modified.docx
+++ b/backend/resume_test_modified.docx
@@ -84,6 +84,7 @@
             </w:pict>
           </mc:Fallback>
         </mc:AlternateContent>
+        <w:t/>
       </w:r>
     </w:p>
     <w:p>
@@ -139,7 +140,7 @@
           <w:sz w:val="32"/>
           <w:szCs w:val="32"/>
         </w:rPr>
-        <w:t xml:space="preserve">Software Engineer </w:t>
+        <w:t>Software Engineer </w:t>
       </w:r>
     </w:p>
     <w:p>
@@ -243,87 +244,7 @@
             </a:graphic>
           </wp:anchor>
         </w:drawing>
-      </w:r>
-      <w:r>
-        <w:rPr>
-          <w:rFonts w:ascii="Arial" w:hAnsi="Arial" w:cs="Arial"/>
-          <w:noProof/>
-        </w:rPr>
-        <w:drawing>
-          <wp:anchor distT="0" distB="0" distL="114300" distR="114300" simplePos="0" relativeHeight="487520256" behindDoc="1" locked="0" layoutInCell="1" allowOverlap="1" wp14:editId="04266C5E" wp14:anchorId="08CB8E80">
-            <wp:simplePos x="0" y="0"/>
-            <wp:positionH relativeFrom="column">
-              <wp:posOffset>89535</wp:posOffset>
-            </wp:positionH>
-            <wp:positionV relativeFrom="paragraph">
-              <wp:posOffset>264160</wp:posOffset>
-            </wp:positionV>
-            <wp:extent cx="137795" cy="133985"/>
-            <wp:effectExtent l="0" t="0" r="1905" b="5715"/>
-            <wp:wrapNone/>
-            <wp:docPr id="1958560922" name="Picture 20"/>
-            <wp:cNvGraphicFramePr>
-              <a:graphicFrameLocks xmlns:a="http://schemas.openxmlformats.org/drawingml/2006/main"/>
-            </wp:cNvGraphicFramePr>
-            <a:graphic xmlns:a="http://schemas.openxmlformats.org/drawingml/2006/main">
-              <a:graphicData uri="http://schemas.openxmlformats.org/drawingml/2006/picture">
-                <pic:pic xmlns:pic="http://schemas.openxmlformats.org/drawingml/2006/picture">
-                  <pic:nvPicPr>
-                    <pic:cNvPr id="1958560922" name="Picture 20"/>
-                    <pic:cNvPicPr>
-                      <a:picLocks/>
-                    </pic:cNvPicPr>
-                  </pic:nvPicPr>
-                  <pic:blipFill>
-                    <a:blip r:embed="rId6">
-                      <a:extLst>
-                        <a:ext uri="{28A0092B-C50C-407E-A947-70E740481C1C}">
-                          <a14:useLocalDpi xmlns:a14="http://schemas.microsoft.com/office/drawing/2010/main" val="0"/>
-                        </a:ext>
-                      </a:extLst>
-                    </a:blip>
-                    <a:srcRect/>
-                    <a:stretch>
-                      <a:fillRect/>
-                    </a:stretch>
-                  </pic:blipFill>
-                  <pic:spPr bwMode="auto">
-                    <a:xfrm>
-                      <a:off x="0" y="0"/>
-                      <a:ext cx="137795" cy="133985"/>
-                    </a:xfrm>
-                    <a:prstGeom prst="rect">
-                      <a:avLst/>
-                    </a:prstGeom>
-                    <a:noFill/>
-                    <a:ln>
-                      <a:noFill/>
-                    </a:ln>
-                    <a:extLst>
-                      <a:ext uri="{909E8E84-426E-40DD-AFC4-6F175D3DCCD1}">
-                        <a14:hiddenFill xmlns:a14="http://schemas.microsoft.com/office/drawing/2010/main">
-                          <a:solidFill>
-                            <a:srgbClr val="FFFFFF"/>
-                          </a:solidFill>
-                        </a14:hiddenFill>
-                      </a:ext>
-                      <a:ext uri="{91240B29-F687-4F45-9708-019B960494DF}">
-                        <a14:hiddenLine xmlns:a14="http://schemas.microsoft.com/office/drawing/2010/main" w="9525">
-                          <a:solidFill>
-                            <a:srgbClr val="000000"/>
-                          </a:solidFill>
-                          <a:miter lim="800000"/>
-                          <a:headEnd/>
-                          <a:tailEnd/>
-                        </a14:hiddenLine>
-                      </a:ext>
-                    </a:extLst>
-                  </pic:spPr>
-                </pic:pic>
-              </a:graphicData>
-            </a:graphic>
-          </wp:anchor>
-        </w:drawing>
+        <w:t/>
       </w:r>
       <w:r>
         <w:rPr>
@@ -423,6 +344,7 @@
             </w:pict>
           </mc:Fallback>
         </mc:AlternateContent>
+        <w:t/>
       </w:r>
       <w:r>
         <w:rPr>
@@ -513,6 +435,7 @@
             </a:graphic>
           </wp:anchor>
         </w:drawing>
+        <w:t/>
       </w:r>
     </w:p>
     <w:p>
@@ -658,89 +581,7 @@
             </a:graphic>
           </wp:anchor>
         </w:drawing>
-      </w:r>
-      <w:r>
-        <w:rPr>
-          <w:rFonts w:ascii="Arial" w:hAnsi="Arial" w:cs="Arial"/>
-          <w:noProof/>
-          <w:color w:val="333333"/>
-          <w:sz w:val="24"/>
-        </w:rPr>
-        <w:drawing>
-          <wp:anchor distT="0" distB="0" distL="114300" distR="114300" simplePos="0" relativeHeight="487525376" behindDoc="1" locked="0" layoutInCell="1" allowOverlap="1" wp14:editId="768DCBD4" wp14:anchorId="5A1F1C4E">
-            <wp:simplePos x="0" y="0"/>
-            <wp:positionH relativeFrom="column">
-              <wp:posOffset>107315</wp:posOffset>
-            </wp:positionH>
-            <wp:positionV relativeFrom="paragraph">
-              <wp:posOffset>560705</wp:posOffset>
-            </wp:positionV>
-            <wp:extent cx="102870" cy="134620"/>
-            <wp:effectExtent l="0" t="0" r="0" b="5080"/>
-            <wp:wrapNone/>
-            <wp:docPr id="997675884" name="Picture 16"/>
-            <wp:cNvGraphicFramePr>
-              <a:graphicFrameLocks xmlns:a="http://schemas.openxmlformats.org/drawingml/2006/main"/>
-            </wp:cNvGraphicFramePr>
-            <a:graphic xmlns:a="http://schemas.openxmlformats.org/drawingml/2006/main">
-              <a:graphicData uri="http://schemas.openxmlformats.org/drawingml/2006/picture">
-                <pic:pic xmlns:pic="http://schemas.openxmlformats.org/drawingml/2006/picture">
-                  <pic:nvPicPr>
-                    <pic:cNvPr id="997675884" name="Picture 16"/>
-                    <pic:cNvPicPr>
-                      <a:picLocks/>
-                    </pic:cNvPicPr>
-                  </pic:nvPicPr>
-                  <pic:blipFill>
-                    <a:blip r:embed="rId9">
-                      <a:extLst>
-                        <a:ext uri="{28A0092B-C50C-407E-A947-70E740481C1C}">
-                          <a14:useLocalDpi xmlns:a14="http://schemas.microsoft.com/office/drawing/2010/main" val="0"/>
-                        </a:ext>
-                      </a:extLst>
-                    </a:blip>
-                    <a:srcRect/>
-                    <a:stretch>
-                      <a:fillRect/>
-                    </a:stretch>
-                  </pic:blipFill>
-                  <pic:spPr bwMode="auto">
-                    <a:xfrm>
-                      <a:off x="0" y="0"/>
-                      <a:ext cx="102870" cy="134620"/>
-                    </a:xfrm>
-                    <a:prstGeom prst="rect">
-                      <a:avLst/>
-                    </a:prstGeom>
-                    <a:noFill/>
-                    <a:ln>
-                      <a:noFill/>
-                    </a:ln>
-                    <a:extLst>
-                      <a:ext uri="{909E8E84-426E-40DD-AFC4-6F175D3DCCD1}">
-                        <a14:hiddenFill xmlns:a14="http://schemas.microsoft.com/office/drawing/2010/main">
-                          <a:solidFill>
-                            <a:srgbClr val="FFFFFF"/>
-                          </a:solidFill>
-                        </a14:hiddenFill>
-                      </a:ext>
-                      <a:ext uri="{91240B29-F687-4F45-9708-019B960494DF}">
-                        <a14:hiddenLine xmlns:a14="http://schemas.microsoft.com/office/drawing/2010/main" w="9525">
-                          <a:solidFill>
-                            <a:srgbClr val="000000"/>
-                          </a:solidFill>
-                          <a:miter lim="800000"/>
-                          <a:headEnd/>
-                          <a:tailEnd/>
-                        </a14:hiddenLine>
-                      </a:ext>
-                    </a:extLst>
-                  </pic:spPr>
-                </pic:pic>
-              </a:graphicData>
-            </a:graphic>
-          </wp:anchor>
-        </w:drawing>
+        <w:t/>
       </w:r>
       <w:r>
         <w:rPr>
@@ -750,17 +591,7 @@
           <w:w w:val="105"/>
           <w:sz w:val="24"/>
         </w:rPr>
-        <w:t>B</w:t>
-      </w:r>
-      <w:r>
-        <w:rPr>
-          <w:rFonts w:ascii="Arial" w:hAnsi="Arial" w:cs="Arial"/>
-          <w:color w:val="202529"/>
-          <w:spacing w:val="-1"/>
-          <w:w w:val="105"/>
-          <w:sz w:val="24"/>
-        </w:rPr>
-        <w:t>Sc Hons Computer Science</w:t>
+        <w:t>BSc Hons Computer Science</w:t>
       </w:r>
     </w:p>
     <w:p>
@@ -779,28 +610,14 @@
           <w:color w:val="202529"/>
           <w:spacing w:val="-1"/>
         </w:rPr>
-        <w:t xml:space="preserve">September </w:t>
-      </w:r>
-      <w:r>
-        <w:rPr>
-          <w:rFonts w:ascii="Arial" w:hAnsi="Arial" w:cs="Arial"/>
-          <w:color w:val="202529"/>
-        </w:rPr>
-        <w:t xml:space="preserve">2022 </w:t>
-      </w:r>
-      <w:r>
-        <w:rPr>
-          <w:rFonts w:ascii="Arial" w:hAnsi="Arial" w:cs="Arial"/>
-          <w:color w:val="202529"/>
-        </w:rPr>
-        <w:t>–</w:t>
-      </w:r>
-      <w:r>
-        <w:rPr>
-          <w:rFonts w:ascii="Arial" w:hAnsi="Arial" w:cs="Arial"/>
-          <w:color w:val="202529"/>
-        </w:rPr>
-        <w:t xml:space="preserve"> current</w:t>
+        <w:t>September </w:t>
+      </w:r>
+      <w:r>
+        <w:rPr>
+          <w:rFonts w:ascii="Arial" w:hAnsi="Arial" w:cs="Arial"/>
+          <w:color w:val="202529"/>
+        </w:rPr>
+        <w:t>2022 – current</w:t>
       </w:r>
     </w:p>
     <w:p>
@@ -820,7 +637,7 @@
           <w:color w:val="202529"/>
           <w:spacing w:val="-75"/>
         </w:rPr>
-        <w:t xml:space="preserve">      </w:t>
+        <w:t>      </w:t>
       </w:r>
       <w:r>
         <w:rPr>
@@ -852,17 +669,7 @@
           <w:sz w:val="24"/>
           <w:szCs w:val="24"/>
         </w:rPr>
-        <w:t xml:space="preserve">Degree Classification: </w:t>
-      </w:r>
-      <w:r>
-        <w:rPr>
-          <w:rFonts w:ascii="Arial" w:hAnsi="Arial" w:cs="Arial"/>
-          <w:b/>
-          <w:color w:val="333333"/>
-          <w:sz w:val="24"/>
-          <w:szCs w:val="24"/>
-        </w:rPr>
-        <w:t>First</w:t>
+        <w:t>Degree Classification: First</w:t>
       </w:r>
     </w:p>
     <w:p>
@@ -1072,13 +879,14 @@
             </w:pict>
           </mc:Fallback>
         </mc:AlternateContent>
+        <w:t/>
       </w:r>
       <w:r>
         <w:rPr>
           <w:rFonts w:ascii="Arial" w:hAnsi="Arial" w:cs="Arial"/>
           <w:b/>
         </w:rPr>
-        <w:t xml:space="preserve"> </w:t>
+        <w:t> </w:t>
       </w:r>
       <w:r>
         <w:rPr>
@@ -1121,6 +929,7 @@
             </a:graphic>
           </wp:inline>
         </w:drawing>
+        <w:t/>
       </w:r>
     </w:p>
     <w:p>
@@ -1237,6 +1046,7 @@
             </w:pict>
           </mc:Fallback>
         </mc:AlternateContent>
+        <w:t/>
       </w:r>
       <w:r>
         <w:rPr>
@@ -1244,7 +1054,7 @@
           <w:color w:val="202529"/>
           <w:w w:val="115"/>
         </w:rPr>
-        <w:t xml:space="preserve"> </w:t>
+        <w:t> </w:t>
       </w:r>
       <w:r>
         <w:rPr>
@@ -1288,6 +1098,7 @@
             </a:graphic>
           </wp:inline>
         </w:drawing>
+        <w:t/>
       </w:r>
     </w:p>
     <w:p>
@@ -1416,6 +1227,7 @@
             </w:pict>
           </mc:Fallback>
         </mc:AlternateContent>
+        <w:t/>
       </w:r>
     </w:p>
     <w:p>
@@ -1486,7 +1298,7 @@
           <w:sz w:val="22"/>
           <w:szCs w:val="22"/>
         </w:rPr>
-        <w:t>check</w:t>
+        <w:t>Java</w:t>
       </w:r>
     </w:p>
     <w:p>
@@ -1780,17 +1592,7 @@
           <w:sz w:val="22"/>
           <w:szCs w:val="22"/>
         </w:rPr>
-        <w:t xml:space="preserve">Chess, gym, martial arts, tennis, drums, </w:t>
-      </w:r>
-      <w:r>
-        <w:rPr>
-          <w:rFonts w:ascii="Arial" w:hAnsi="Arial" w:cs="Arial"/>
-          <w:b w:val="0"/>
-          <w:bCs w:val="0"/>
-          <w:sz w:val="22"/>
-          <w:szCs w:val="22"/>
-        </w:rPr>
-        <w:t>snow sports</w:t>
+        <w:t>Chess, gym, martial arts, tennis, drums, snow sports</w:t>
       </w:r>
     </w:p>
     <w:p>
@@ -1837,47 +1639,7 @@
           <w:sz w:val="22"/>
           <w:szCs w:val="22"/>
         </w:rPr>
-        <w:t>Russian (native),</w:t>
-      </w:r>
-      <w:r>
-        <w:rPr>
-          <w:rFonts w:ascii="Arial" w:hAnsi="Arial" w:cs="Arial"/>
-          <w:b w:val="0"/>
-          <w:bCs w:val="0"/>
-          <w:sz w:val="22"/>
-          <w:szCs w:val="22"/>
-        </w:rPr>
-        <w:t xml:space="preserve"> Kyrgyz (native),</w:t>
-      </w:r>
-      <w:r>
-        <w:rPr>
-          <w:rFonts w:ascii="Arial" w:hAnsi="Arial" w:cs="Arial"/>
-          <w:b w:val="0"/>
-          <w:bCs w:val="0"/>
-          <w:sz w:val="22"/>
-          <w:szCs w:val="22"/>
-        </w:rPr>
-        <w:t xml:space="preserve"> English (</w:t>
-      </w:r>
-      <w:r>
-        <w:rPr>
-          <w:rFonts w:ascii="Arial" w:hAnsi="Arial" w:cs="Arial"/>
-          <w:b w:val="0"/>
-          <w:bCs w:val="0"/>
-          <w:sz w:val="22"/>
-          <w:szCs w:val="22"/>
-        </w:rPr>
-        <w:t>proficient</w:t>
-      </w:r>
-      <w:r>
-        <w:rPr>
-          <w:rFonts w:ascii="Arial" w:hAnsi="Arial" w:cs="Arial"/>
-          <w:b w:val="0"/>
-          <w:bCs w:val="0"/>
-          <w:sz w:val="22"/>
-          <w:szCs w:val="22"/>
-        </w:rPr>
-        <w:t>), Italian (beginner)</w:t>
+        <w:t>Russian (native), Kyrgyz (native), English (proficient), Italian (beginner), and familiarity with blockchain terminology and technical documentation.</w:t>
       </w:r>
     </w:p>
     <w:p>
@@ -1900,6 +1662,7 @@
           <w:b w:val="0"/>
         </w:rPr>
         <w:br w:type="column"/>
+        <w:t/>
       </w:r>
       <w:r>
         <w:rPr>
@@ -1921,7 +1684,7 @@
           <w:sz w:val="36"/>
           <w:szCs w:val="36"/>
         </w:rPr>
-        <w:t xml:space="preserve"> </w:t>
+        <w:t> </w:t>
       </w:r>
       <w:r>
         <w:rPr>
@@ -2030,13 +1793,14 @@
             </a:graphic>
           </wp:inline>
         </w:drawing>
+        <w:t/>
       </w:r>
       <w:r>
         <w:rPr>
           <w:rFonts w:ascii="Arial" w:hAnsi="Arial" w:cs="Arial"/>
           <w:sz w:val="20"/>
         </w:rPr>
-        <w:t xml:space="preserve"> </w:t>
+        <w:t> </w:t>
       </w:r>
       <w:r>
         <w:rPr>
@@ -2044,7 +1808,7 @@
           <w:spacing w:val="-25"/>
           <w:sz w:val="20"/>
         </w:rPr>
-        <w:t xml:space="preserve">    </w:t>
+        <w:t>    </w:t>
       </w:r>
       <w:r>
         <w:rPr>
@@ -2061,7 +1825,7 @@
           <w:spacing w:val="-13"/>
           <w:w w:val="95"/>
         </w:rPr>
-        <w:t xml:space="preserve"> </w:t>
+        <w:t> </w:t>
       </w:r>
       <w:r>
         <w:rPr>
@@ -2069,15 +1833,7 @@
           <w:color w:val="202529"/>
           <w:w w:val="95"/>
         </w:rPr>
-        <w:t>202</w:t>
-      </w:r>
-      <w:r>
-        <w:rPr>
-          <w:rFonts w:ascii="Arial" w:hAnsi="Arial" w:cs="Arial"/>
-          <w:color w:val="202529"/>
-          <w:w w:val="95"/>
-        </w:rPr>
-        <w:t>4</w:t>
+        <w:t>2024</w:t>
       </w:r>
       <w:r>
         <w:rPr>
@@ -2086,7 +1842,7 @@
           <w:spacing w:val="-12"/>
           <w:w w:val="95"/>
         </w:rPr>
-        <w:t xml:space="preserve"> </w:t>
+        <w:t> </w:t>
       </w:r>
       <w:r>
         <w:rPr>
@@ -2103,7 +1859,7 @@
           <w:spacing w:val="-13"/>
           <w:w w:val="95"/>
         </w:rPr>
-        <w:t xml:space="preserve"> </w:t>
+        <w:t> </w:t>
       </w:r>
       <w:r>
         <w:rPr>
@@ -2134,97 +1890,7 @@
           <w:szCs w:val="20"/>
           <w:lang w:val="en-US"/>
         </w:rPr>
-        <w:t>P</w:t>
-      </w:r>
-      <w:r>
-        <w:rPr>
-          <w:rFonts w:ascii="Arial" w:hAnsi="Arial" w:cs="Arial"/>
-          <w:sz w:val="20"/>
-          <w:szCs w:val="20"/>
-          <w:lang w:val="en-US"/>
-        </w:rPr>
-        <w:t xml:space="preserve">articipated in diplomatic meetings and events </w:t>
-      </w:r>
-      <w:r>
-        <w:rPr>
-          <w:rFonts w:ascii="Arial" w:hAnsi="Arial" w:cs="Arial"/>
-          <w:sz w:val="20"/>
-          <w:szCs w:val="20"/>
-          <w:lang w:val="en-US"/>
-        </w:rPr>
-        <w:t>on behalf of</w:t>
-      </w:r>
-      <w:r>
-        <w:rPr>
-          <w:rFonts w:ascii="Arial" w:hAnsi="Arial" w:cs="Arial"/>
-          <w:sz w:val="20"/>
-          <w:szCs w:val="20"/>
-          <w:lang w:val="en-US"/>
-        </w:rPr>
-        <w:t xml:space="preserve"> the embassy, including engaging with the Director-General of </w:t>
-      </w:r>
-      <w:r>
-        <w:rPr>
-          <w:rFonts w:ascii="Arial" w:hAnsi="Arial" w:cs="Arial"/>
-          <w:sz w:val="20"/>
-          <w:szCs w:val="20"/>
-          <w:lang w:val="en-US"/>
-        </w:rPr>
-        <w:t>FAO, visiting MOFA of Italy,</w:t>
-      </w:r>
-      <w:r>
-        <w:rPr>
-          <w:rFonts w:ascii="Arial" w:hAnsi="Arial" w:cs="Arial"/>
-          <w:sz w:val="20"/>
-          <w:szCs w:val="20"/>
-          <w:lang w:val="en-US"/>
-        </w:rPr>
-        <w:t xml:space="preserve"> and </w:t>
-      </w:r>
-      <w:r>
-        <w:rPr>
-          <w:rFonts w:ascii="Arial" w:hAnsi="Arial" w:cs="Arial"/>
-          <w:sz w:val="20"/>
-          <w:szCs w:val="20"/>
-          <w:lang w:val="en-US"/>
-        </w:rPr>
-        <w:t>representing the country at</w:t>
-      </w:r>
-      <w:r>
-        <w:rPr>
-          <w:rFonts w:ascii="Arial" w:hAnsi="Arial" w:cs="Arial"/>
-          <w:sz w:val="20"/>
-          <w:szCs w:val="20"/>
-          <w:lang w:val="en-US"/>
-        </w:rPr>
-        <w:t xml:space="preserve"> the COFO27</w:t>
-      </w:r>
-      <w:r>
-        <w:rPr>
-          <w:rFonts w:ascii="Arial" w:hAnsi="Arial" w:cs="Arial"/>
-          <w:sz w:val="20"/>
-          <w:szCs w:val="20"/>
-          <w:lang w:val="en-US"/>
-        </w:rPr>
-        <w:t xml:space="preserve"> </w:t>
-      </w:r>
-      <w:r>
-        <w:rPr>
-          <w:rFonts w:ascii="Arial" w:hAnsi="Arial" w:cs="Arial"/>
-          <w:sz w:val="20"/>
-          <w:szCs w:val="20"/>
-          <w:lang w:val="en-US"/>
-        </w:rPr>
-        <w:t>hosted by FAO</w:t>
-      </w:r>
-      <w:r>
-        <w:rPr>
-          <w:rFonts w:ascii="Arial" w:hAnsi="Arial" w:cs="Arial"/>
-          <w:sz w:val="20"/>
-          <w:szCs w:val="20"/>
-          <w:lang w:val="en-US"/>
-        </w:rPr>
-        <w:t xml:space="preserve">. </w:t>
+        <w:t>Participated in diplomatic meetings and events on behalf of the embassy, including engaging with the Director-General of FAO, visiting MOFA of Italy, and representing the country at the COFO27 hosted by FAO. </w:t>
       </w:r>
     </w:p>
     <w:p>
@@ -2263,6 +1929,7 @@
         </w:rPr>
       </w:pPr>
       <w:proofErr w:type="spellStart"/>
+      <w:proofErr w:type="spellEnd"/>
       <w:r>
         <w:rPr>
           <w:rFonts w:ascii="Arial" w:hAnsi="Arial" w:cs="Arial"/>
@@ -2274,7 +1941,6 @@
         </w:rPr>
         <w:t>Klank</w:t>
       </w:r>
-      <w:proofErr w:type="spellEnd"/>
     </w:p>
     <w:p>
       <w:pPr>
@@ -2290,39 +1956,7 @@
           <w:color w:val="333333"/>
           <w:w w:val="105"/>
         </w:rPr>
-        <w:t>Full</w:t>
-      </w:r>
-      <w:r>
-        <w:rPr>
-          <w:rFonts w:ascii="Arial" w:hAnsi="Arial" w:cs="Arial"/>
-          <w:color w:val="333333"/>
-          <w:w w:val="105"/>
-        </w:rPr>
-        <w:t>-</w:t>
-      </w:r>
-      <w:r>
-        <w:rPr>
-          <w:rFonts w:ascii="Arial" w:hAnsi="Arial" w:cs="Arial"/>
-          <w:color w:val="333333"/>
-          <w:w w:val="105"/>
-        </w:rPr>
-        <w:t xml:space="preserve">Stack </w:t>
-      </w:r>
-      <w:r>
-        <w:rPr>
-          <w:rFonts w:ascii="Arial" w:hAnsi="Arial" w:cs="Arial"/>
-          <w:color w:val="333333"/>
-          <w:w w:val="105"/>
-        </w:rPr>
-        <w:t>Mobile</w:t>
-      </w:r>
-      <w:r>
-        <w:rPr>
-          <w:rFonts w:ascii="Arial" w:hAnsi="Arial" w:cs="Arial"/>
-          <w:color w:val="333333"/>
-          <w:w w:val="105"/>
-        </w:rPr>
-        <w:t xml:space="preserve"> Developer</w:t>
+        <w:t>Full-Stack Mobile Developer</w:t>
       </w:r>
     </w:p>
     <w:p>
@@ -2379,13 +2013,14 @@
             </a:graphic>
           </wp:inline>
         </w:drawing>
+        <w:t/>
       </w:r>
       <w:r>
         <w:rPr>
           <w:rFonts w:ascii="Arial" w:hAnsi="Arial" w:cs="Arial"/>
           <w:sz w:val="20"/>
         </w:rPr>
-        <w:t xml:space="preserve"> </w:t>
+        <w:t> </w:t>
       </w:r>
       <w:r>
         <w:rPr>
@@ -2393,7 +2028,7 @@
           <w:spacing w:val="-25"/>
           <w:sz w:val="20"/>
         </w:rPr>
-        <w:t xml:space="preserve">    </w:t>
+        <w:t>    </w:t>
       </w:r>
       <w:r>
         <w:rPr>
@@ -2410,7 +2045,7 @@
           <w:spacing w:val="-13"/>
           <w:w w:val="95"/>
         </w:rPr>
-        <w:t xml:space="preserve"> </w:t>
+        <w:t> </w:t>
       </w:r>
       <w:r>
         <w:rPr>
@@ -2418,15 +2053,7 @@
           <w:color w:val="202529"/>
           <w:w w:val="95"/>
         </w:rPr>
-        <w:t>202</w:t>
-      </w:r>
-      <w:r>
-        <w:rPr>
-          <w:rFonts w:ascii="Arial" w:hAnsi="Arial" w:cs="Arial"/>
-          <w:color w:val="202529"/>
-          <w:w w:val="95"/>
-        </w:rPr>
-        <w:t>4</w:t>
+        <w:t>2024</w:t>
       </w:r>
       <w:r>
         <w:rPr>
@@ -2435,7 +2062,7 @@
           <w:spacing w:val="-12"/>
           <w:w w:val="95"/>
         </w:rPr>
-        <w:t xml:space="preserve"> </w:t>
+        <w:t> </w:t>
       </w:r>
       <w:r>
         <w:rPr>
@@ -2452,7 +2079,7 @@
           <w:spacing w:val="-13"/>
           <w:w w:val="95"/>
         </w:rPr>
-        <w:t xml:space="preserve"> </w:t>
+        <w:t> </w:t>
       </w:r>
       <w:r>
         <w:rPr>
@@ -2476,6 +2103,8 @@
           <w:rFonts w:ascii="Arial" w:hAnsi="Arial" w:cs="Arial"/>
         </w:rPr>
       </w:pPr>
+      <w:proofErr w:type="gramStart"/>
+      <w:proofErr w:type="gramEnd"/>
       <w:r>
         <w:rPr>
           <w:rFonts w:ascii="Arial" w:hAnsi="Arial" w:cs="Arial"/>
@@ -2483,81 +2112,7 @@
           <w:szCs w:val="20"/>
           <w:lang w:val="en-US"/>
         </w:rPr>
-        <w:t xml:space="preserve">Contributed </w:t>
-      </w:r>
-      <w:proofErr w:type="gramStart"/>
-      <w:r>
-        <w:rPr>
-          <w:rFonts w:ascii="Arial" w:hAnsi="Arial" w:cs="Arial"/>
-          <w:sz w:val="20"/>
-          <w:szCs w:val="20"/>
-          <w:lang w:val="en-US"/>
-        </w:rPr>
-        <w:t>in</w:t>
-      </w:r>
-      <w:proofErr w:type="gramEnd"/>
-      <w:r>
-        <w:rPr>
-          <w:rFonts w:ascii="Arial" w:hAnsi="Arial" w:cs="Arial"/>
-          <w:sz w:val="20"/>
-          <w:szCs w:val="20"/>
-          <w:lang w:val="en-US"/>
-        </w:rPr>
-        <w:t xml:space="preserve"> the development of a social media mobile application for musicians, </w:t>
-      </w:r>
-      <w:r>
-        <w:rPr>
-          <w:rFonts w:ascii="Arial" w:hAnsi="Arial" w:cs="Arial"/>
-          <w:sz w:val="20"/>
-          <w:szCs w:val="20"/>
-          <w:lang w:val="en-US"/>
-        </w:rPr>
-        <w:t>using</w:t>
-      </w:r>
-      <w:r>
-        <w:rPr>
-          <w:rFonts w:ascii="Arial" w:hAnsi="Arial" w:cs="Arial"/>
-          <w:sz w:val="20"/>
-          <w:szCs w:val="20"/>
-          <w:lang w:val="en-US"/>
-        </w:rPr>
-        <w:t xml:space="preserve"> React Native</w:t>
-      </w:r>
-      <w:r>
-        <w:rPr>
-          <w:rFonts w:ascii="Arial" w:hAnsi="Arial" w:cs="Arial"/>
-          <w:sz w:val="20"/>
-          <w:szCs w:val="20"/>
-          <w:lang w:val="en-US"/>
-        </w:rPr>
-        <w:t xml:space="preserve"> and</w:t>
-      </w:r>
-      <w:r>
-        <w:rPr>
-          <w:rFonts w:ascii="Arial" w:hAnsi="Arial" w:cs="Arial"/>
-          <w:sz w:val="20"/>
-          <w:szCs w:val="20"/>
-          <w:lang w:val="en-US"/>
-        </w:rPr>
-        <w:t xml:space="preserve"> TypeScript</w:t>
-      </w:r>
-      <w:r>
-        <w:rPr>
-          <w:rFonts w:ascii="Arial" w:hAnsi="Arial" w:cs="Arial"/>
-          <w:sz w:val="20"/>
-          <w:szCs w:val="20"/>
-          <w:lang w:val="en-US"/>
-        </w:rPr>
-        <w:t xml:space="preserve"> </w:t>
-      </w:r>
-      <w:r>
-        <w:rPr>
-          <w:rFonts w:ascii="Arial" w:hAnsi="Arial" w:cs="Arial"/>
-          <w:sz w:val="20"/>
-          <w:szCs w:val="20"/>
-          <w:lang w:val="en-US"/>
-        </w:rPr>
-        <w:t xml:space="preserve">for frontend and backend integration. </w:t>
+        <w:t>Contributed in the development of a social media mobile application for musicians, using React Native and TypeScript for frontend and backend integration. </w:t>
       </w:r>
     </w:p>
     <w:p>
@@ -2684,13 +2239,14 @@
             </a:graphic>
           </wp:inline>
         </w:drawing>
+        <w:t/>
       </w:r>
       <w:r>
         <w:rPr>
           <w:rFonts w:ascii="Arial" w:hAnsi="Arial" w:cs="Arial"/>
           <w:sz w:val="20"/>
         </w:rPr>
-        <w:t xml:space="preserve"> </w:t>
+        <w:t> </w:t>
       </w:r>
       <w:r>
         <w:rPr>
@@ -2698,7 +2254,7 @@
           <w:spacing w:val="-25"/>
           <w:sz w:val="20"/>
         </w:rPr>
-        <w:t xml:space="preserve">    </w:t>
+        <w:t>    </w:t>
       </w:r>
       <w:r>
         <w:rPr>
@@ -2715,7 +2271,7 @@
           <w:spacing w:val="-13"/>
           <w:w w:val="95"/>
         </w:rPr>
-        <w:t xml:space="preserve"> </w:t>
+        <w:t> </w:t>
       </w:r>
       <w:r>
         <w:rPr>
@@ -2732,7 +2288,7 @@
           <w:spacing w:val="-12"/>
           <w:w w:val="95"/>
         </w:rPr>
-        <w:t xml:space="preserve"> </w:t>
+        <w:t> </w:t>
       </w:r>
       <w:r>
         <w:rPr>
@@ -2749,7 +2305,7 @@
           <w:spacing w:val="-13"/>
           <w:w w:val="95"/>
         </w:rPr>
-        <w:t xml:space="preserve"> </w:t>
+        <w:t> </w:t>
       </w:r>
       <w:r>
         <w:rPr>
@@ -2758,14 +2314,6 @@
           <w:w w:val="95"/>
         </w:rPr>
         <w:t>August 2023</w:t>
-      </w:r>
-      <w:r>
-        <w:rPr>
-          <w:rFonts w:ascii="Arial" w:hAnsi="Arial" w:cs="Arial"/>
-          <w:color w:val="202529"/>
-          <w:w w:val="95"/>
-        </w:rPr>
-        <w:tab/>
       </w:r>
     </w:p>
     <w:p>
@@ -2798,7 +2346,7 @@
           <w:szCs w:val="20"/>
           <w:lang w:val="en-US"/>
         </w:rPr>
-        <w:t xml:space="preserve"> and operated an online retail platform specializing in LED home décor lamps. </w:t>
+        <w:t> and operated an online retail platform specializing in LED home décor lamps. </w:t>
       </w:r>
     </w:p>
     <w:p>
@@ -2821,25 +2369,7 @@
           <w:sz w:val="20"/>
           <w:szCs w:val="20"/>
         </w:rPr>
-        <w:t xml:space="preserve">Single-handedly managed all facets of the business including finance, </w:t>
-      </w:r>
-      <w:r>
-        <w:rPr>
-          <w:rFonts w:ascii="Arial" w:hAnsi="Arial" w:cs="Arial"/>
-          <w:color w:val="0C0C0C"/>
-          <w:sz w:val="20"/>
-          <w:szCs w:val="20"/>
-        </w:rPr>
-        <w:t>web design</w:t>
-      </w:r>
-      <w:r>
-        <w:rPr>
-          <w:rFonts w:ascii="Arial" w:hAnsi="Arial" w:cs="Arial"/>
-          <w:color w:val="0C0C0C"/>
-          <w:sz w:val="20"/>
-          <w:szCs w:val="20"/>
-        </w:rPr>
-        <w:t>, product sourcing, logistics</w:t>
+        <w:t>Single-handedly managed all facets of the business including finance, web design, product sourcing, logistics</w:t>
       </w:r>
       <w:r>
         <w:rPr>
@@ -2858,7 +2388,7 @@
           <w:sz w:val="20"/>
           <w:szCs w:val="20"/>
         </w:rPr>
-        <w:t xml:space="preserve"> and marketing.</w:t>
+        <w:t> and marketing.</w:t>
       </w:r>
     </w:p>
     <w:p>
@@ -2881,7 +2411,7 @@
           <w:sz w:val="20"/>
           <w:szCs w:val="20"/>
         </w:rPr>
-        <w:t xml:space="preserve">Developed and executed digital marketing strategies, including SEO optimization, to drive traffic and increase brand visibility. </w:t>
+        <w:t>Developed and executed digital marketing strategies, including SEO optimization, to drive traffic and increase brand visibility. </w:t>
       </w:r>
     </w:p>
     <w:p>
@@ -2904,7 +2434,7 @@
           <w:sz w:val="20"/>
           <w:szCs w:val="20"/>
         </w:rPr>
-        <w:t xml:space="preserve">Utilized eCommerce platforms and tools to streamline order processing and customer management. </w:t>
+        <w:t>Utilized eCommerce platforms and tools to streamline order processing and customer management. </w:t>
       </w:r>
     </w:p>
     <w:p>
@@ -2941,22 +2471,14 @@
         </w:rPr>
       </w:pPr>
       <w:proofErr w:type="spellStart"/>
+      <w:proofErr w:type="spellEnd"/>
       <w:r>
         <w:rPr>
           <w:rFonts w:ascii="Arial" w:hAnsi="Arial" w:cs="Arial"/>
           <w:color w:val="333333"/>
           <w:w w:val="105"/>
         </w:rPr>
-        <w:t>RedBull</w:t>
-      </w:r>
-      <w:proofErr w:type="spellEnd"/>
-      <w:r>
-        <w:rPr>
-          <w:rFonts w:ascii="Arial" w:hAnsi="Arial" w:cs="Arial"/>
-          <w:color w:val="333333"/>
-          <w:w w:val="105"/>
-        </w:rPr>
-        <w:t xml:space="preserve"> Flick</w:t>
+        <w:t>RedBull Flick</w:t>
       </w:r>
     </w:p>
     <w:p>
@@ -3013,13 +2535,14 @@
             </a:graphic>
           </wp:inline>
         </w:drawing>
+        <w:t/>
       </w:r>
       <w:r>
         <w:rPr>
           <w:rFonts w:ascii="Arial" w:hAnsi="Arial" w:cs="Arial"/>
           <w:sz w:val="20"/>
         </w:rPr>
-        <w:t xml:space="preserve"> </w:t>
+        <w:t> </w:t>
       </w:r>
       <w:r>
         <w:rPr>
@@ -3027,7 +2550,7 @@
           <w:spacing w:val="-25"/>
           <w:sz w:val="20"/>
         </w:rPr>
-        <w:t xml:space="preserve">    </w:t>
+        <w:t>    </w:t>
       </w:r>
       <w:r>
         <w:rPr>
@@ -3044,7 +2567,7 @@
           <w:spacing w:val="-13"/>
           <w:w w:val="95"/>
         </w:rPr>
-        <w:t xml:space="preserve"> </w:t>
+        <w:t> </w:t>
       </w:r>
       <w:r>
         <w:rPr>
@@ -3061,7 +2584,7 @@
           <w:spacing w:val="-12"/>
           <w:w w:val="95"/>
         </w:rPr>
-        <w:t xml:space="preserve"> </w:t>
+        <w:t> </w:t>
       </w:r>
       <w:r>
         <w:rPr>
@@ -3078,7 +2601,7 @@
           <w:spacing w:val="-13"/>
           <w:w w:val="95"/>
         </w:rPr>
-        <w:t xml:space="preserve"> </w:t>
+        <w:t> </w:t>
       </w:r>
       <w:r>
         <w:rPr>
@@ -3109,7 +2632,7 @@
           <w:sz w:val="20"/>
           <w:szCs w:val="20"/>
         </w:rPr>
-        <w:t xml:space="preserve">Navigated the gamers on the gaming platform, </w:t>
+        <w:t>Navigated the gamers on the gaming platform, </w:t>
       </w:r>
       <w:r>
         <w:rPr>
@@ -3119,7 +2642,7 @@
           <w:szCs w:val="20"/>
           <w:lang w:val="en-US"/>
         </w:rPr>
-        <w:t xml:space="preserve">and </w:t>
+        <w:t>and </w:t>
       </w:r>
       <w:r>
         <w:rPr>
@@ -3128,7 +2651,7 @@
           <w:sz w:val="20"/>
           <w:szCs w:val="20"/>
         </w:rPr>
-        <w:t xml:space="preserve">the rules of the game. </w:t>
+        <w:t>the rules of the game. </w:t>
       </w:r>
     </w:p>
     <w:p>
@@ -3151,7 +2674,7 @@
           <w:sz w:val="20"/>
           <w:szCs w:val="20"/>
         </w:rPr>
-        <w:t xml:space="preserve">Monitored the gaming matches of various teams to make sure there </w:t>
+        <w:t>Monitored the gaming matches of various teams to make sure there </w:t>
       </w:r>
       <w:r>
         <w:rPr>
@@ -3170,7 +2693,7 @@
           <w:sz w:val="20"/>
           <w:szCs w:val="20"/>
         </w:rPr>
-        <w:t xml:space="preserve"> </w:t>
+        <w:t> </w:t>
       </w:r>
       <w:r>
         <w:rPr>
@@ -3189,7 +2712,7 @@
           <w:sz w:val="20"/>
           <w:szCs w:val="20"/>
         </w:rPr>
-        <w:t xml:space="preserve"> rules violations.</w:t>
+        <w:t> rules violations.</w:t>
       </w:r>
     </w:p>
     <w:p>
@@ -3260,19 +2783,7 @@
           <w:sz w:val="24"/>
           <w:szCs w:val="24"/>
         </w:rPr>
-        <w:t>E-commerce Supplement Store</w:t>
-      </w:r>
-      <w:r>
-        <w:rPr>
-          <w:rFonts w:ascii="Arial" w:hAnsi="Arial" w:cs="Arial"/>
-          <w:b w:val="0"/>
-          <w:bCs w:val="0"/>
-          <w:color w:val="202529"/>
-          <w:w w:val="115"/>
-          <w:sz w:val="24"/>
-          <w:szCs w:val="24"/>
-        </w:rPr>
-        <w:t xml:space="preserve"> </w:t>
+        <w:t>E-commerce Supplement Store </w:t>
       </w:r>
       <w:r>
         <w:rPr>
@@ -3284,9 +2795,41 @@
           <w:sz w:val="24"/>
           <w:szCs w:val="24"/>
         </w:rPr>
-        <w:t xml:space="preserve">- </w:t>
-      </w:r>
-      <w:r>
+        <w:t>- TypeScript</w:t>
+      </w:r>
+    </w:p>
+    <w:p>
+      <w:pPr>
+        <w:pStyle w:val="Heading1"/>
+        <w:numPr>
+          <w:ilvl w:val="0"/>
+          <w:numId w:val="15"/>
+        </w:numPr>
+        <w:jc w:val="both"/>
+        <w:rPr>
+          <w:rFonts w:ascii="Arial" w:hAnsi="Arial" w:cs="Arial"/>
+          <w:b w:val="0"/>
+          <w:bCs w:val="0"/>
+          <w:color w:val="0C0C0C"/>
+          <w:sz w:val="20"/>
+          <w:szCs w:val="20"/>
+        </w:rPr>
+      </w:pPr>
+      <w:r>
+        <w:rPr>
+          <w:rFonts w:ascii="Arial" w:hAnsi="Arial" w:cs="Arial"/>
+          <w:b w:val="0"/>
+          <w:bCs w:val="0"/>
+          <w:color w:val="0C0C0C"/>
+          <w:sz w:val="20"/>
+          <w:szCs w:val="20"/>
+        </w:rPr>
+        <w:t>Designed and developed a full-stack e-commerce website utilizing blockchain technology for secure transactions and data integrity. Implemented smart contracts for product listings and inventory management, integrating Web3 with React, Vite, and Tailwind CSS for the frontend and Node.js for the backend. Leveraged Airtable API as a database solution to enhance operational efficiency. </w:t>
+      </w:r>
+    </w:p>
+    <w:p>
+      <w:pPr>
+        <w:pStyle w:val="Heading1"/>
         <w:rPr>
           <w:rFonts w:ascii="Arial" w:hAnsi="Arial" w:cs="Arial"/>
           <w:b w:val="0"/>
@@ -3296,52 +2839,20 @@
           <w:sz w:val="24"/>
           <w:szCs w:val="24"/>
         </w:rPr>
-        <w:t>TypeScript</w:t>
-      </w:r>
-    </w:p>
-    <w:p>
-      <w:pPr>
-        <w:pStyle w:val="Heading1"/>
-        <w:numPr>
-          <w:ilvl w:val="0"/>
-          <w:numId w:val="15"/>
-        </w:numPr>
-        <w:jc w:val="both"/>
+      </w:pPr>
+      <w:r>
         <w:rPr>
           <w:rFonts w:ascii="Arial" w:hAnsi="Arial" w:cs="Arial"/>
           <w:b w:val="0"/>
           <w:bCs w:val="0"/>
-          <w:color w:val="0C0C0C"/>
-          <w:sz w:val="20"/>
-          <w:szCs w:val="20"/>
-        </w:rPr>
-      </w:pPr>
-      <w:r>
-        <w:rPr>
-          <w:rFonts w:ascii="Arial" w:hAnsi="Arial" w:cs="Arial"/>
-          <w:b w:val="0"/>
-          <w:bCs w:val="0"/>
-          <w:color w:val="0C0C0C"/>
-          <w:sz w:val="20"/>
-          <w:szCs w:val="20"/>
-        </w:rPr>
-        <w:t>D</w:t>
-      </w:r>
-      <w:r>
-        <w:rPr>
-          <w:rFonts w:ascii="Arial" w:hAnsi="Arial" w:cs="Arial"/>
-          <w:b w:val="0"/>
-          <w:bCs w:val="0"/>
-          <w:color w:val="0C0C0C"/>
-          <w:sz w:val="20"/>
-          <w:szCs w:val="20"/>
-        </w:rPr>
-        <w:t xml:space="preserve">esigned and developed a full-stack e-commerce website for selling supplements, utilizing React, Vite, and Tailwind CSS for the frontend and backend. Integrated Airtable API as a lightweight database solution to manage product listings and inventory efficiently. </w:t>
-      </w:r>
-    </w:p>
-    <w:p>
-      <w:pPr>
-        <w:pStyle w:val="Heading1"/>
+          <w:color w:val="202529"/>
+          <w:w w:val="115"/>
+          <w:sz w:val="24"/>
+          <w:szCs w:val="24"/>
+        </w:rPr>
+        <w:t>Restaurant Billing System </w:t>
+      </w:r>
+      <w:r>
         <w:rPr>
           <w:rFonts w:ascii="Arial" w:hAnsi="Arial" w:cs="Arial"/>
           <w:b w:val="0"/>
@@ -3351,42 +2862,7 @@
           <w:sz w:val="24"/>
           <w:szCs w:val="24"/>
         </w:rPr>
-      </w:pPr>
-      <w:r>
-        <w:rPr>
-          <w:rFonts w:ascii="Arial" w:hAnsi="Arial" w:cs="Arial"/>
-          <w:b w:val="0"/>
-          <w:bCs w:val="0"/>
-          <w:color w:val="202529"/>
-          <w:w w:val="115"/>
-          <w:sz w:val="24"/>
-          <w:szCs w:val="24"/>
-        </w:rPr>
-        <w:t>Restaurant Billing System</w:t>
-      </w:r>
-      <w:r>
-        <w:rPr>
-          <w:rFonts w:ascii="Arial" w:hAnsi="Arial" w:cs="Arial"/>
-          <w:b w:val="0"/>
-          <w:bCs w:val="0"/>
-          <w:color w:val="202529"/>
-          <w:w w:val="115"/>
-          <w:sz w:val="24"/>
-          <w:szCs w:val="24"/>
-        </w:rPr>
-        <w:t xml:space="preserve"> </w:t>
-      </w:r>
-      <w:r>
-        <w:rPr>
-          <w:rFonts w:ascii="Arial" w:hAnsi="Arial" w:cs="Arial"/>
-          <w:b w:val="0"/>
-          <w:bCs w:val="0"/>
-          <w:color w:val="7F7F7F" w:themeColor="text1" w:themeTint="80"/>
-          <w:w w:val="115"/>
-          <w:sz w:val="24"/>
-          <w:szCs w:val="24"/>
-        </w:rPr>
-        <w:t>- check</w:t>
+        <w:t>- Java</w:t>
       </w:r>
     </w:p>
     <w:p>
@@ -3409,7 +2885,7 @@
           <w:sz w:val="20"/>
           <w:szCs w:val="20"/>
         </w:rPr>
-        <w:t xml:space="preserve">Using check, I created a system </w:t>
+        <w:t>Using Java, I created a system </w:t>
       </w:r>
       <w:r>
         <w:rPr>
@@ -3428,7 +2904,7 @@
           <w:sz w:val="20"/>
           <w:szCs w:val="20"/>
         </w:rPr>
-        <w:t xml:space="preserve"> calculates the bill at a restaurant. The user (waiter or admin) </w:t>
+        <w:t> calculates the bill at a restaurant. The user (waiter or admin) </w:t>
       </w:r>
       <w:r>
         <w:rPr>
@@ -3447,7 +2923,7 @@
           <w:sz w:val="20"/>
           <w:szCs w:val="20"/>
         </w:rPr>
-        <w:t xml:space="preserve"> navigate through the system, select/remove items from tables, and proceed to checkout. </w:t>
+        <w:t> navigate through the system, select/remove items from tables, and proceed to checkout. </w:t>
       </w:r>
     </w:p>
     <w:p>
@@ -3473,19 +2949,7 @@
           <w:sz w:val="24"/>
           <w:szCs w:val="24"/>
         </w:rPr>
-        <w:t>Taxi Application</w:t>
-      </w:r>
-      <w:r>
-        <w:rPr>
-          <w:rFonts w:ascii="Arial" w:hAnsi="Arial" w:cs="Arial"/>
-          <w:b w:val="0"/>
-          <w:bCs w:val="0"/>
-          <w:color w:val="202529"/>
-          <w:w w:val="115"/>
-          <w:sz w:val="24"/>
-          <w:szCs w:val="24"/>
-        </w:rPr>
-        <w:t xml:space="preserve"> </w:t>
+        <w:t>Taxi Application </w:t>
       </w:r>
       <w:r>
         <w:rPr>
@@ -3573,7 +3037,7 @@
           <w:sz w:val="20"/>
           <w:szCs w:val="20"/>
         </w:rPr>
-        <w:t xml:space="preserve">Google Crash Course on Python </w:t>
+        <w:t>Google Crash Course on Python </w:t>
       </w:r>
     </w:p>
     <w:p>
@@ -3598,7 +3062,7 @@
           <w:sz w:val="20"/>
           <w:szCs w:val="20"/>
         </w:rPr>
-        <w:t xml:space="preserve">Google Foundations of Cybersecurity </w:t>
+        <w:t>Google Foundations of Cybersecurity </w:t>
       </w:r>
     </w:p>
     <w:p>

</xml_diff>